<commit_message>
Remove bobbin bit from manual
</commit_message>
<xml_diff>
--- a/Documentation/EEW5_User_Manual.docx
+++ b/Documentation/EEW5_User_Manual.docx
@@ -1,6 +1,6 @@
 
 <file path=word/document.xml><?xml version="1.0" encoding="utf-8"?>
-<w:document xmlns:wpc="http://schemas.microsoft.com/office/word/2010/wordprocessingCanvas" xmlns:cx="http://schemas.microsoft.com/office/drawing/2014/chartex" xmlns:cx1="http://schemas.microsoft.com/office/drawing/2015/9/8/chartex" xmlns:cx2="http://schemas.microsoft.com/office/drawing/2015/10/21/chartex" xmlns:cx3="http://schemas.microsoft.com/office/drawing/2016/5/9/chartex" xmlns:cx4="http://schemas.microsoft.com/office/drawing/2016/5/10/chartex" xmlns:cx5="http://schemas.microsoft.com/office/drawing/2016/5/11/chartex" xmlns:mc="http://schemas.openxmlformats.org/markup-compatibility/2006" xmlns:o="urn:schemas-microsoft-com:office:office" xmlns:r="http://schemas.openxmlformats.org/officeDocument/2006/relationships" xmlns:m="http://schemas.openxmlformats.org/officeDocument/2006/math" xmlns:v="urn:schemas-microsoft-com:vml" xmlns:wp14="http://schemas.microsoft.com/office/word/2010/wordprocessingDrawing" xmlns:wp="http://schemas.openxmlformats.org/drawingml/2006/wordprocessingDrawing" xmlns:w10="urn:schemas-microsoft-com:office:word" xmlns:w="http://schemas.openxmlformats.org/wordprocessingml/2006/main" xmlns:w14="http://schemas.microsoft.com/office/word/2010/wordml" xmlns:w15="http://schemas.microsoft.com/office/word/2012/wordml" xmlns:w16se="http://schemas.microsoft.com/office/word/2015/wordml/symex" xmlns:wpg="http://schemas.microsoft.com/office/word/2010/wordprocessingGroup" xmlns:wpi="http://schemas.microsoft.com/office/word/2010/wordprocessingInk" xmlns:wne="http://schemas.microsoft.com/office/word/2006/wordml" xmlns:wps="http://schemas.microsoft.com/office/word/2010/wordprocessingShape" mc:Ignorable="w14 w15 w16se wp14">
+<w:document xmlns:wpc="http://schemas.microsoft.com/office/word/2010/wordprocessingCanvas" xmlns:cx="http://schemas.microsoft.com/office/drawing/2014/chartex" xmlns:cx1="http://schemas.microsoft.com/office/drawing/2015/9/8/chartex" xmlns:cx2="http://schemas.microsoft.com/office/drawing/2015/10/21/chartex" xmlns:cx3="http://schemas.microsoft.com/office/drawing/2016/5/9/chartex" xmlns:cx4="http://schemas.microsoft.com/office/drawing/2016/5/10/chartex" xmlns:cx5="http://schemas.microsoft.com/office/drawing/2016/5/11/chartex" xmlns:cx6="http://schemas.microsoft.com/office/drawing/2016/5/12/chartex" xmlns:cx7="http://schemas.microsoft.com/office/drawing/2016/5/13/chartex" xmlns:cx8="http://schemas.microsoft.com/office/drawing/2016/5/14/chartex" xmlns:mc="http://schemas.openxmlformats.org/markup-compatibility/2006" xmlns:aink="http://schemas.microsoft.com/office/drawing/2016/ink" xmlns:am3d="http://schemas.microsoft.com/office/drawing/2017/model3d" xmlns:o="urn:schemas-microsoft-com:office:office" xmlns:r="http://schemas.openxmlformats.org/officeDocument/2006/relationships" xmlns:m="http://schemas.openxmlformats.org/officeDocument/2006/math" xmlns:v="urn:schemas-microsoft-com:vml" xmlns:wp14="http://schemas.microsoft.com/office/word/2010/wordprocessingDrawing" xmlns:wp="http://schemas.openxmlformats.org/drawingml/2006/wordprocessingDrawing" xmlns:w10="urn:schemas-microsoft-com:office:word" xmlns:w="http://schemas.openxmlformats.org/wordprocessingml/2006/main" xmlns:w14="http://schemas.microsoft.com/office/word/2010/wordml" xmlns:w15="http://schemas.microsoft.com/office/word/2012/wordml" xmlns:w16cid="http://schemas.microsoft.com/office/word/2016/wordml/cid" xmlns:w16se="http://schemas.microsoft.com/office/word/2015/wordml/symex" xmlns:wpg="http://schemas.microsoft.com/office/word/2010/wordprocessingGroup" xmlns:wpi="http://schemas.microsoft.com/office/word/2010/wordprocessingInk" xmlns:wne="http://schemas.microsoft.com/office/word/2006/wordml" xmlns:wps="http://schemas.microsoft.com/office/word/2010/wordprocessingShape" mc:Ignorable="w14 w15 w16se w16cid wp14">
   <w:body>
     <w:p>
       <w:pPr>
@@ -1743,239 +1743,25 @@
           <w:sz w:val="20"/>
           <w:szCs w:val="20"/>
         </w:rPr>
-        <w:t>This to</w:t>
-      </w:r>
-      <w:bookmarkStart w:id="0" w:name="_GoBack"/>
-      <w:bookmarkEnd w:id="0"/>
-      <w:r>
-        <w:rPr>
-          <w:sz w:val="20"/>
-          <w:szCs w:val="20"/>
-        </w:rPr>
-        <w:t xml:space="preserve">ol is another way to measure WPI.  Wrap the yarn around the ruler section and the number of wraps is your WPI.  There are common names for various WPI measurements listed too. </w:t>
-      </w:r>
-    </w:p>
-    <w:p>
-      <w:pPr>
-        <w:rPr>
-          <w:b/>
-          <w:sz w:val="20"/>
-          <w:szCs w:val="20"/>
-          <w:u w:val="single"/>
-        </w:rPr>
-      </w:pPr>
-      <w:r>
-        <w:rPr>
-          <w:noProof/>
-        </w:rPr>
-        <w:drawing>
-          <wp:anchor distT="0" distB="0" distL="114300" distR="114300" simplePos="0" relativeHeight="251665408" behindDoc="0" locked="0" layoutInCell="1" allowOverlap="1">
-            <wp:simplePos x="0" y="0"/>
-            <wp:positionH relativeFrom="margin">
-              <wp:posOffset>2461260</wp:posOffset>
-            </wp:positionH>
-            <wp:positionV relativeFrom="paragraph">
-              <wp:posOffset>8255</wp:posOffset>
-            </wp:positionV>
-            <wp:extent cx="1649095" cy="584835"/>
-            <wp:effectExtent l="0" t="0" r="8255" b="5715"/>
-            <wp:wrapSquare wrapText="bothSides"/>
-            <wp:docPr id="2" name="Picture 2" descr="C:\Users\oe\AppData\Local\Microsoft\Windows\INetCacheContent.Word\IMG_3242.jpg"/>
-            <wp:cNvGraphicFramePr>
-              <a:graphicFrameLocks xmlns:a="http://schemas.openxmlformats.org/drawingml/2006/main" noChangeAspect="1"/>
-            </wp:cNvGraphicFramePr>
-            <a:graphic xmlns:a="http://schemas.openxmlformats.org/drawingml/2006/main">
-              <a:graphicData uri="http://schemas.openxmlformats.org/drawingml/2006/picture">
-                <pic:pic xmlns:pic="http://schemas.openxmlformats.org/drawingml/2006/picture">
-                  <pic:nvPicPr>
-                    <pic:cNvPr id="0" name="Picture 5" descr="C:\Users\oe\AppData\Local\Microsoft\Windows\INetCacheContent.Word\IMG_3242.jpg"/>
-                    <pic:cNvPicPr>
-                      <a:picLocks noChangeAspect="1" noChangeArrowheads="1"/>
-                    </pic:cNvPicPr>
-                  </pic:nvPicPr>
-                  <pic:blipFill>
-                    <a:blip r:embed="rId12" cstate="print">
-                      <a:extLst>
-                        <a:ext uri="{28A0092B-C50C-407E-A947-70E740481C1C}">
-                          <a14:useLocalDpi xmlns:a14="http://schemas.microsoft.com/office/drawing/2010/main" val="0"/>
-                        </a:ext>
-                      </a:extLst>
-                    </a:blip>
-                    <a:srcRect/>
-                    <a:stretch>
-                      <a:fillRect/>
-                    </a:stretch>
-                  </pic:blipFill>
-                  <pic:spPr bwMode="auto">
-                    <a:xfrm flipH="1">
-                      <a:off x="0" y="0"/>
-                      <a:ext cx="1649095" cy="584835"/>
-                    </a:xfrm>
-                    <a:prstGeom prst="rect">
-                      <a:avLst/>
-                    </a:prstGeom>
-                    <a:noFill/>
-                    <a:ln>
-                      <a:noFill/>
-                    </a:ln>
-                  </pic:spPr>
-                </pic:pic>
-              </a:graphicData>
-            </a:graphic>
-            <wp14:sizeRelH relativeFrom="margin">
-              <wp14:pctWidth>0</wp14:pctWidth>
-            </wp14:sizeRelH>
-            <wp14:sizeRelV relativeFrom="margin">
-              <wp14:pctHeight>0</wp14:pctHeight>
-            </wp14:sizeRelV>
-          </wp:anchor>
-        </w:drawing>
-      </w:r>
-      <w:r>
-        <w:rPr>
-          <w:b/>
-          <w:sz w:val="20"/>
-          <w:szCs w:val="20"/>
-          <w:u w:val="single"/>
-        </w:rPr>
-        <w:t>Bobbin Driver</w:t>
-      </w:r>
-    </w:p>
-    <w:p>
-      <w:pPr>
-        <w:rPr>
-          <w:sz w:val="20"/>
-          <w:szCs w:val="20"/>
-        </w:rPr>
-      </w:pPr>
-      <w:r>
-        <w:rPr>
-          <w:sz w:val="20"/>
-          <w:szCs w:val="20"/>
-        </w:rPr>
-        <w:t>Use this tool to transfer yarn between bobbins using a hand drill.</w:t>
-      </w:r>
-    </w:p>
-    <w:p>
-      <w:pPr>
-        <w:pStyle w:val="ListParagraph"/>
-        <w:numPr>
-          <w:ilvl w:val="0"/>
-          <w:numId w:val="2"/>
-        </w:numPr>
-        <w:rPr>
-          <w:sz w:val="20"/>
-          <w:szCs w:val="20"/>
-        </w:rPr>
-      </w:pPr>
-      <w:r>
-        <w:rPr>
-          <w:sz w:val="20"/>
-          <w:szCs w:val="20"/>
-        </w:rPr>
-        <w:t xml:space="preserve">Slide the bit into the bobbin’s whorl end while aligning the posts on the bit with the grooves of the bobbin.  </w:t>
-      </w:r>
-      <w:r>
-        <w:rPr>
-          <w:b/>
-          <w:sz w:val="20"/>
-          <w:szCs w:val="20"/>
-          <w:u w:val="single"/>
-        </w:rPr>
-        <w:t>It will lock into place.</w:t>
-      </w:r>
-    </w:p>
-    <w:p>
-      <w:pPr>
-        <w:pStyle w:val="ListParagraph"/>
-        <w:numPr>
-          <w:ilvl w:val="0"/>
-          <w:numId w:val="2"/>
-        </w:numPr>
-        <w:rPr>
-          <w:sz w:val="20"/>
-          <w:szCs w:val="20"/>
-        </w:rPr>
-      </w:pPr>
-      <w:r>
-        <w:rPr>
-          <w:sz w:val="20"/>
-          <w:szCs w:val="20"/>
-        </w:rPr>
-        <w:t>Load the bobbin in the drill chuck and tighten.</w:t>
-      </w:r>
-    </w:p>
-    <w:p>
-      <w:pPr>
-        <w:pStyle w:val="ListParagraph"/>
-        <w:numPr>
-          <w:ilvl w:val="0"/>
-          <w:numId w:val="2"/>
-        </w:numPr>
-        <w:rPr>
-          <w:sz w:val="20"/>
-          <w:szCs w:val="20"/>
-        </w:rPr>
-      </w:pPr>
-      <w:r>
-        <w:rPr>
-          <w:sz w:val="20"/>
-          <w:szCs w:val="20"/>
-        </w:rPr>
-        <w:t xml:space="preserve">Tie the yarn </w:t>
-      </w:r>
-      <w:r>
-        <w:rPr>
-          <w:b/>
-          <w:sz w:val="20"/>
-          <w:szCs w:val="20"/>
-          <w:u w:val="single"/>
-        </w:rPr>
-        <w:t>tightly</w:t>
-      </w:r>
-      <w:r>
-        <w:rPr>
-          <w:sz w:val="20"/>
-          <w:szCs w:val="20"/>
-        </w:rPr>
-        <w:t xml:space="preserve"> to the bobbin shaft.</w:t>
-      </w:r>
-    </w:p>
-    <w:p>
-      <w:pPr>
-        <w:pStyle w:val="ListParagraph"/>
-        <w:numPr>
-          <w:ilvl w:val="0"/>
-          <w:numId w:val="2"/>
-        </w:numPr>
-        <w:rPr>
-          <w:sz w:val="20"/>
-          <w:szCs w:val="20"/>
-        </w:rPr>
-      </w:pPr>
-      <w:r>
-        <w:rPr>
-          <w:sz w:val="20"/>
-          <w:szCs w:val="20"/>
-        </w:rPr>
-        <w:t>Load the bobbin by guiding the yarn with your finger at a comfortable speed.</w:t>
-      </w:r>
-    </w:p>
-    <w:p>
-      <w:pPr>
-        <w:rPr>
-          <w:sz w:val="20"/>
-          <w:szCs w:val="20"/>
-        </w:rPr>
-      </w:pPr>
-      <w:r>
-        <w:rPr>
-          <w:sz w:val="20"/>
-          <w:szCs w:val="20"/>
-        </w:rPr>
-        <w:t xml:space="preserve">Check out </w:t>
-      </w:r>
-      <w:hyperlink r:id="rId13" w:history="1">
+        <w:t xml:space="preserve">This tool is another way to measure WPI.  Wrap the yarn around the ruler section and the number of wraps is your WPI.  There are common names for various WPI measurements listed too. </w:t>
+      </w:r>
+    </w:p>
+    <w:p>
+      <w:pPr>
+        <w:rPr>
+          <w:sz w:val="20"/>
+          <w:szCs w:val="20"/>
+        </w:rPr>
+      </w:pPr>
+    </w:p>
+    <w:p>
+      <w:pPr>
+        <w:rPr>
+          <w:sz w:val="20"/>
+          <w:szCs w:val="20"/>
+        </w:rPr>
+      </w:pPr>
+      <w:hyperlink r:id="rId12" w:history="1">
         <w:r>
           <w:rPr>
             <w:rStyle w:val="Hyperlink"/>
@@ -1990,8 +1776,49 @@
           <w:sz w:val="20"/>
           <w:szCs w:val="20"/>
         </w:rPr>
-        <w:t xml:space="preserve"> for more information and videos.</w:t>
-      </w:r>
+        <w:t xml:space="preserve"> </w:t>
+      </w:r>
+      <w:r>
+        <w:rPr>
+          <w:sz w:val="20"/>
+          <w:szCs w:val="20"/>
+        </w:rPr>
+        <w:t xml:space="preserve">has </w:t>
+      </w:r>
+      <w:r>
+        <w:rPr>
+          <w:sz w:val="20"/>
+          <w:szCs w:val="20"/>
+        </w:rPr>
+        <w:t>for more information and videos.</w:t>
+      </w:r>
+    </w:p>
+    <w:p>
+      <w:pPr>
+        <w:rPr>
+          <w:sz w:val="20"/>
+          <w:szCs w:val="20"/>
+        </w:rPr>
+      </w:pPr>
+      <w:hyperlink r:id="rId13" w:history="1">
+        <w:r>
+          <w:rPr>
+            <w:rStyle w:val="Hyperlink"/>
+            <w:sz w:val="20"/>
+            <w:szCs w:val="20"/>
+          </w:rPr>
+          <w:t>www.ravelry.com/groups/electric-eel-wheel</w:t>
+        </w:r>
+      </w:hyperlink>
+      <w:r>
+        <w:rPr>
+          <w:sz w:val="20"/>
+          <w:szCs w:val="20"/>
+        </w:rPr>
+        <w:t xml:space="preserve"> is a great online community for the EEW.</w:t>
+      </w:r>
+      <w:bookmarkStart w:id="0" w:name="_GoBack"/>
+      <w:bookmarkEnd w:id="0"/>
     </w:p>
     <w:sectPr>
       <w:pgSz w:w="7920" w:h="12240" w:orient="landscape" w:code="1"/>
@@ -2004,7 +1831,7 @@
 </file>
 
 <file path=word/numbering.xml><?xml version="1.0" encoding="utf-8"?>
-<w:numbering xmlns:wpc="http://schemas.microsoft.com/office/word/2010/wordprocessingCanvas" xmlns:cx="http://schemas.microsoft.com/office/drawing/2014/chartex" xmlns:cx1="http://schemas.microsoft.com/office/drawing/2015/9/8/chartex" xmlns:cx2="http://schemas.microsoft.com/office/drawing/2015/10/21/chartex" xmlns:cx3="http://schemas.microsoft.com/office/drawing/2016/5/9/chartex" xmlns:cx4="http://schemas.microsoft.com/office/drawing/2016/5/10/chartex" xmlns:cx5="http://schemas.microsoft.com/office/drawing/2016/5/11/chartex" xmlns:mc="http://schemas.openxmlformats.org/markup-compatibility/2006" xmlns:o="urn:schemas-microsoft-com:office:office" xmlns:r="http://schemas.openxmlformats.org/officeDocument/2006/relationships" xmlns:m="http://schemas.openxmlformats.org/officeDocument/2006/math" xmlns:v="urn:schemas-microsoft-com:vml" xmlns:wp14="http://schemas.microsoft.com/office/word/2010/wordprocessingDrawing" xmlns:wp="http://schemas.openxmlformats.org/drawingml/2006/wordprocessingDrawing" xmlns:w10="urn:schemas-microsoft-com:office:word" xmlns:w="http://schemas.openxmlformats.org/wordprocessingml/2006/main" xmlns:w14="http://schemas.microsoft.com/office/word/2010/wordml" xmlns:w15="http://schemas.microsoft.com/office/word/2012/wordml" xmlns:w16se="http://schemas.microsoft.com/office/word/2015/wordml/symex" xmlns:wpg="http://schemas.microsoft.com/office/word/2010/wordprocessingGroup" xmlns:wpi="http://schemas.microsoft.com/office/word/2010/wordprocessingInk" xmlns:wne="http://schemas.microsoft.com/office/word/2006/wordml" xmlns:wps="http://schemas.microsoft.com/office/word/2010/wordprocessingShape" mc:Ignorable="w14 w15 w16se wp14">
+<w:numbering xmlns:wpc="http://schemas.microsoft.com/office/word/2010/wordprocessingCanvas" xmlns:cx="http://schemas.microsoft.com/office/drawing/2014/chartex" xmlns:cx1="http://schemas.microsoft.com/office/drawing/2015/9/8/chartex" xmlns:cx2="http://schemas.microsoft.com/office/drawing/2015/10/21/chartex" xmlns:cx3="http://schemas.microsoft.com/office/drawing/2016/5/9/chartex" xmlns:cx4="http://schemas.microsoft.com/office/drawing/2016/5/10/chartex" xmlns:cx5="http://schemas.microsoft.com/office/drawing/2016/5/11/chartex" xmlns:cx6="http://schemas.microsoft.com/office/drawing/2016/5/12/chartex" xmlns:cx7="http://schemas.microsoft.com/office/drawing/2016/5/13/chartex" xmlns:cx8="http://schemas.microsoft.com/office/drawing/2016/5/14/chartex" xmlns:mc="http://schemas.openxmlformats.org/markup-compatibility/2006" xmlns:aink="http://schemas.microsoft.com/office/drawing/2016/ink" xmlns:am3d="http://schemas.microsoft.com/office/drawing/2017/model3d" xmlns:o="urn:schemas-microsoft-com:office:office" xmlns:r="http://schemas.openxmlformats.org/officeDocument/2006/relationships" xmlns:m="http://schemas.openxmlformats.org/officeDocument/2006/math" xmlns:v="urn:schemas-microsoft-com:vml" xmlns:wp14="http://schemas.microsoft.com/office/word/2010/wordprocessingDrawing" xmlns:wp="http://schemas.openxmlformats.org/drawingml/2006/wordprocessingDrawing" xmlns:w10="urn:schemas-microsoft-com:office:word" xmlns:w="http://schemas.openxmlformats.org/wordprocessingml/2006/main" xmlns:w14="http://schemas.microsoft.com/office/word/2010/wordml" xmlns:w15="http://schemas.microsoft.com/office/word/2012/wordml" xmlns:w16cid="http://schemas.microsoft.com/office/word/2016/wordml/cid" xmlns:w16se="http://schemas.microsoft.com/office/word/2015/wordml/symex" xmlns:wpg="http://schemas.microsoft.com/office/word/2010/wordprocessingGroup" xmlns:wpi="http://schemas.microsoft.com/office/word/2010/wordprocessingInk" xmlns:wne="http://schemas.microsoft.com/office/word/2006/wordml" xmlns:wps="http://schemas.microsoft.com/office/word/2010/wordprocessingShape" mc:Ignorable="w14 w15 w16se w16cid wp14">
   <w:abstractNum w:abstractNumId="0" w15:restartNumberingAfterBreak="0">
     <w:nsid w:val="174738B3"/>
     <w:multiLevelType w:val="hybridMultilevel"/>
@@ -2214,7 +2041,7 @@
 </file>
 
 <file path=word/styles.xml><?xml version="1.0" encoding="utf-8"?>
-<w:styles xmlns:mc="http://schemas.openxmlformats.org/markup-compatibility/2006" xmlns:r="http://schemas.openxmlformats.org/officeDocument/2006/relationships" xmlns:w="http://schemas.openxmlformats.org/wordprocessingml/2006/main" xmlns:w14="http://schemas.microsoft.com/office/word/2010/wordml" xmlns:w15="http://schemas.microsoft.com/office/word/2012/wordml" xmlns:w16se="http://schemas.microsoft.com/office/word/2015/wordml/symex" mc:Ignorable="w14 w15 w16se">
+<w:styles xmlns:mc="http://schemas.openxmlformats.org/markup-compatibility/2006" xmlns:r="http://schemas.openxmlformats.org/officeDocument/2006/relationships" xmlns:w="http://schemas.openxmlformats.org/wordprocessingml/2006/main" xmlns:w14="http://schemas.microsoft.com/office/word/2010/wordml" xmlns:w15="http://schemas.microsoft.com/office/word/2012/wordml" xmlns:w16cid="http://schemas.microsoft.com/office/word/2016/wordml/cid" xmlns:w16se="http://schemas.microsoft.com/office/word/2015/wordml/symex" mc:Ignorable="w14 w15 w16se w16cid">
   <w:docDefaults>
     <w:rPrDefault>
       <w:rPr>
@@ -2230,7 +2057,7 @@
       </w:pPr>
     </w:pPrDefault>
   </w:docDefaults>
-  <w:latentStyles w:defLockedState="0" w:defUIPriority="99" w:defSemiHidden="0" w:defUnhideWhenUsed="0" w:defQFormat="0" w:count="374">
+  <w:latentStyles w:defLockedState="0" w:defUIPriority="99" w:defSemiHidden="0" w:defUnhideWhenUsed="0" w:defQFormat="0" w:count="375">
     <w:lsdException w:name="Normal" w:uiPriority="0" w:qFormat="1"/>
     <w:lsdException w:name="heading 1" w:uiPriority="9" w:qFormat="1"/>
     <w:lsdException w:name="heading 2" w:semiHidden="1" w:uiPriority="9" w:unhideWhenUsed="1" w:qFormat="1"/>
@@ -2336,7 +2163,6 @@
     <w:lsdException w:name="HTML Sample" w:semiHidden="1" w:unhideWhenUsed="1"/>
     <w:lsdException w:name="HTML Typewriter" w:semiHidden="1" w:unhideWhenUsed="1"/>
     <w:lsdException w:name="HTML Variable" w:semiHidden="1" w:unhideWhenUsed="1"/>
-    <w:lsdException w:name="Normal Table" w:semiHidden="1" w:unhideWhenUsed="1"/>
     <w:lsdException w:name="annotation subject" w:semiHidden="1" w:unhideWhenUsed="1"/>
     <w:lsdException w:name="No List" w:semiHidden="1" w:unhideWhenUsed="1"/>
     <w:lsdException w:name="Outline List 1" w:semiHidden="1" w:unhideWhenUsed="1"/>
@@ -2383,10 +2209,8 @@
     <w:lsdException w:name="Table Subtle 2" w:semiHidden="1" w:unhideWhenUsed="1"/>
     <w:lsdException w:name="Table Web 1" w:semiHidden="1" w:unhideWhenUsed="1"/>
     <w:lsdException w:name="Table Web 2" w:semiHidden="1" w:unhideWhenUsed="1"/>
-    <w:lsdException w:name="Table Web 3" w:semiHidden="1" w:unhideWhenUsed="1"/>
     <w:lsdException w:name="Balloon Text" w:semiHidden="1" w:unhideWhenUsed="1"/>
     <w:lsdException w:name="Table Grid" w:uiPriority="39"/>
-    <w:lsdException w:name="Table Theme" w:semiHidden="1" w:unhideWhenUsed="1"/>
     <w:lsdException w:name="Placeholder Text" w:semiHidden="1"/>
     <w:lsdException w:name="No Spacing" w:uiPriority="1" w:qFormat="1"/>
     <w:lsdException w:name="Light Shading" w:uiPriority="60"/>
@@ -2605,6 +2429,7 @@
     <w:lsdException w:name="Mention" w:semiHidden="1" w:unhideWhenUsed="1"/>
     <w:lsdException w:name="Smart Hyperlink" w:semiHidden="1" w:unhideWhenUsed="1"/>
     <w:lsdException w:name="Hashtag" w:semiHidden="1" w:unhideWhenUsed="1"/>
+    <w:lsdException w:name="Unresolved Mention" w:semiHidden="1" w:unhideWhenUsed="1"/>
   </w:latentStyles>
   <w:style w:type="paragraph" w:default="1" w:styleId="Normal">
     <w:name w:val="Normal"/>
@@ -2718,6 +2543,18 @@
     <w:rPr>
       <w:color w:val="954F72" w:themeColor="followedHyperlink"/>
       <w:u w:val="single"/>
+    </w:rPr>
+  </w:style>
+  <w:style w:type="character" w:styleId="UnresolvedMention">
+    <w:name w:val="Unresolved Mention"/>
+    <w:basedOn w:val="DefaultParagraphFont"/>
+    <w:uiPriority w:val="99"/>
+    <w:semiHidden/>
+    <w:unhideWhenUsed/>
+    <w:rsid w:val="00C23618"/>
+    <w:rPr>
+      <w:color w:val="808080"/>
+      <w:shd w:val="clear" w:color="auto" w:fill="E6E6E6"/>
     </w:rPr>
   </w:style>
 </w:styles>

</xml_diff>